<commit_message>
Update xavier morera - cv 2026.docx
</commit_message>
<xml_diff>
--- a/personal/xavier morera - cv 2026.docx
+++ b/personal/xavier morera - cv 2026.docx
@@ -83,9 +83,11 @@
             <w:pPr>
               <w:pStyle w:val="Contact"/>
             </w:pPr>
+            <w:proofErr w:type="gramStart"/>
             <w:r>
               <w:t>www.lupo.ai  www.xaviermorera.com</w:t>
             </w:r>
+            <w:proofErr w:type="gramEnd"/>
           </w:p>
         </w:tc>
       </w:tr>
@@ -353,7 +355,15 @@
           </w:p>
           <w:p>
             <w:r>
-              <w:t xml:space="preserve">Technology founder, author, and enterprise software architect with 20+ years building scalable systems. Founder of Lupo.ai, an AI-assisted platform transforming institutional knowledge into structured video courses and measurable learning systems. </w:t>
+              <w:t xml:space="preserve">Technology founder, author, and enterprise software architect with 20+ </w:t>
+            </w:r>
+            <w:proofErr w:type="gramStart"/>
+            <w:r>
+              <w:t>years</w:t>
+            </w:r>
+            <w:proofErr w:type="gramEnd"/>
+            <w:r>
+              <w:t xml:space="preserve"> building scalable systems. Founder of Lupo.ai, an AI-assisted platform transforming institutional knowledge into structured video courses and measurable learning systems. </w:t>
             </w:r>
           </w:p>
           <w:p/>
@@ -362,6 +372,7 @@
               <w:t>Background in enterprise search, distributed systems, and applied AI, with global speaking experience across four continents and board-level leadership. Pluralsight author reaching 420,000+ learners worldwide.</w:t>
             </w:r>
           </w:p>
+          <w:p/>
         </w:tc>
         <w:tc>
           <w:tcPr>
@@ -379,6 +390,14 @@
           </w:tcPr>
           <w:p>
             <w:pPr>
+              <w:pStyle w:val="Heading1"/>
+            </w:pPr>
+            <w:r>
+              <w:t>Experience</w:t>
+            </w:r>
+          </w:p>
+          <w:p>
+            <w:pPr>
               <w:pStyle w:val="Heading3"/>
               <w:rPr>
                 <w:b/>
@@ -394,7 +413,7 @@
                 <w:sz w:val="24"/>
                 <w:szCs w:val="26"/>
               </w:rPr>
-              <w:t>Big Data Inc. Corp. | Enterprise Search &amp; Software Architecture</w:t>
+              <w:t>Lupo.ai | Founder &amp; CEO</w:t>
             </w:r>
             <w:r>
               <w:rPr>
@@ -403,22 +422,23 @@
                 <w:sz w:val="24"/>
                 <w:szCs w:val="26"/>
               </w:rPr>
-              <w:t xml:space="preserve"> (2009 – today)</w:t>
+              <w:t xml:space="preserve"> (2023 – now)</w:t>
             </w:r>
           </w:p>
           <w:p>
             <w:pPr>
               <w:pStyle w:val="Heading3"/>
-            </w:pPr>
-            <w:r>
               <w:rPr>
                 <w:i/>
                 <w:iCs/>
               </w:rPr>
-              <w:t xml:space="preserve">Enterprise software development firm specializing in </w:t>
-            </w:r>
-            <w:r>
-              <w:t>large-scale search and distributed systems.</w:t>
+            </w:pPr>
+            <w:r>
+              <w:rPr>
+                <w:i/>
+                <w:iCs/>
+              </w:rPr>
+              <w:t>AI-Assisted Knowledge Execution Platform</w:t>
             </w:r>
           </w:p>
           <w:p>
@@ -426,263 +446,138 @@
               <w:pStyle w:val="Heading3"/>
             </w:pPr>
             <w:r>
-              <w:t>Architected and delivered the Search API for EY North America, supporting 80,000+ auditors daily worldwide in 27 languages.</w:t>
-            </w:r>
-          </w:p>
+              <w:t>Founded Lupo.ai to redefine how enterprises create and deliver training through AI-assisted video automation and standardized knowledge systems.</w:t>
+            </w:r>
+          </w:p>
+          <w:p/>
+          <w:p>
+            <w:r>
+              <w:t>Designed an integrated LMS that delivers courses, tracks usage, measures engagement, and centralizes learning data.</w:t>
+            </w:r>
+          </w:p>
+          <w:p/>
+          <w:p>
+            <w:r>
+              <w:t>Implemented AI agents to optimize content sequencing, reinforce retention, and continuously improve learning outcomes.</w:t>
+            </w:r>
+          </w:p>
+          <w:p/>
+          <w:p>
+            <w:r>
+              <w:t>Defined product architecture, AI workflows, enterprise positioning, and go-to-market strategy.</w:t>
+            </w:r>
+          </w:p>
+          <w:p/>
+          <w:p>
+            <w:r>
+              <w:t>Designed AI orchestration workflows combining content ingestion, transformation, and automated video generation pipelines.</w:t>
+            </w:r>
+          </w:p>
+          <w:p/>
+          <w:p>
+            <w:r>
+              <w:t>Position Lupo as a standardized knowledge infrastructure enabling collaborative training creation across distributed enterprise teams.</w:t>
+            </w:r>
+          </w:p>
+          <w:p/>
           <w:p>
             <w:pPr>
               <w:pStyle w:val="Heading3"/>
-            </w:pPr>
-            <w:r>
-              <w:t>Lead developer for CPA Global Discovery, indexing and searching 110+ million patents.</w:t>
-            </w:r>
-          </w:p>
-          <w:p>
-            <w:pPr>
-              <w:pStyle w:val="Heading3"/>
-            </w:pPr>
-            <w:r>
-              <w:t>Designed scalable, multilingual search infrastructure using distributed indexing technologies.</w:t>
-            </w:r>
-          </w:p>
-          <w:p/>
-          <w:p>
-            <w:pPr>
-              <w:pStyle w:val="Heading3"/>
-              <w:rPr>
-                <w:rFonts w:eastAsiaTheme="minorHAnsi" w:cstheme="minorBidi"/>
-                <w:b/>
-                <w:color w:val="262626" w:themeColor="text1" w:themeTint="D9"/>
-                <w:sz w:val="24"/>
-                <w:szCs w:val="18"/>
-              </w:rPr>
-            </w:pPr>
-            <w:r>
-              <w:rPr>
-                <w:rFonts w:eastAsiaTheme="minorHAnsi" w:cstheme="minorBidi"/>
-                <w:b/>
-                <w:color w:val="262626" w:themeColor="text1" w:themeTint="D9"/>
-                <w:sz w:val="24"/>
-                <w:szCs w:val="18"/>
-              </w:rPr>
-              <w:t>Technology Education &amp; Enterprise Training</w:t>
-            </w:r>
-          </w:p>
-          <w:p>
-            <w:pPr>
-              <w:pStyle w:val="Heading3"/>
-              <w:rPr>
-                <w:b/>
+              <w:rPr>
                 <w:bCs/>
                 <w:i/>
                 <w:iCs/>
+                <w:color w:val="000000" w:themeColor="text1"/>
+                <w:sz w:val="24"/>
+                <w:szCs w:val="26"/>
               </w:rPr>
             </w:pPr>
             <w:r>
               <w:rPr>
                 <w:b/>
+                <w:color w:val="000000" w:themeColor="text1"/>
+                <w:sz w:val="24"/>
+                <w:szCs w:val="26"/>
+              </w:rPr>
+              <w:t>Pluralsight Author</w:t>
+            </w:r>
+            <w:r>
+              <w:rPr>
+                <w:b/>
+                <w:color w:val="000000" w:themeColor="text1"/>
+                <w:sz w:val="24"/>
+                <w:szCs w:val="26"/>
+              </w:rPr>
+              <w:t xml:space="preserve"> | </w:t>
+            </w:r>
+            <w:r>
+              <w:rPr>
+                <w:b/>
+                <w:color w:val="000000" w:themeColor="text1"/>
+                <w:sz w:val="24"/>
+                <w:szCs w:val="26"/>
+              </w:rPr>
+              <w:t>Tech Education &amp; Enterprise Training</w:t>
+            </w:r>
+            <w:r>
+              <w:rPr>
+                <w:b/>
+                <w:color w:val="000000" w:themeColor="text1"/>
+                <w:sz w:val="24"/>
+                <w:szCs w:val="26"/>
+              </w:rPr>
+              <w:t xml:space="preserve"> </w:t>
+            </w:r>
+            <w:r>
+              <w:rPr>
+                <w:b/>
+                <w:color w:val="000000" w:themeColor="text1"/>
+                <w:sz w:val="24"/>
+                <w:szCs w:val="26"/>
+              </w:rPr>
+              <w:t xml:space="preserve">(2013 – </w:t>
+            </w:r>
+            <w:r>
+              <w:rPr>
+                <w:b/>
+                <w:color w:val="000000" w:themeColor="text1"/>
+                <w:sz w:val="24"/>
+                <w:szCs w:val="26"/>
+              </w:rPr>
+              <w:t>now</w:t>
+            </w:r>
+            <w:r>
+              <w:rPr>
+                <w:b/>
+                <w:color w:val="000000" w:themeColor="text1"/>
+                <w:sz w:val="24"/>
+                <w:szCs w:val="26"/>
+              </w:rPr>
+              <w:t>)</w:t>
+            </w:r>
+          </w:p>
+          <w:p>
+            <w:pPr>
+              <w:pStyle w:val="Heading3"/>
+              <w:rPr>
                 <w:bCs/>
                 <w:i/>
                 <w:iCs/>
-              </w:rPr>
-              <w:t>Pluralsight Author | 60+ Courses | 420,000+ Learners</w:t>
-            </w:r>
-            <w:r>
-              <w:rPr>
-                <w:b/>
+                <w:color w:val="000000" w:themeColor="text1"/>
+                <w:sz w:val="24"/>
+                <w:szCs w:val="26"/>
+              </w:rPr>
+            </w:pPr>
+            <w:r>
+              <w:rPr>
                 <w:bCs/>
                 <w:i/>
                 <w:iCs/>
-              </w:rPr>
-              <w:t xml:space="preserve"> (2013 – today)</w:t>
-            </w:r>
-          </w:p>
-          <w:p>
-            <w:pPr>
-              <w:pStyle w:val="Heading3"/>
-              <w:numPr>
-                <w:ilvl w:val="0"/>
-                <w:numId w:val="3"/>
-              </w:numPr>
-              <w:rPr>
-                <w:i/>
-                <w:iCs/>
-              </w:rPr>
-            </w:pPr>
-            <w:r>
-              <w:rPr>
-                <w:i/>
-                <w:iCs/>
-              </w:rPr>
-              <w:t>Authored 60+ professional courses spanning Generative AI, Python, .NET, distributed systems, and enterprise tooling.</w:t>
-            </w:r>
-          </w:p>
-          <w:p>
-            <w:pPr>
-              <w:pStyle w:val="Heading3"/>
-              <w:numPr>
-                <w:ilvl w:val="0"/>
-                <w:numId w:val="3"/>
-              </w:numPr>
-              <w:rPr>
-                <w:i/>
-                <w:iCs/>
-              </w:rPr>
-            </w:pPr>
-            <w:r>
-              <w:rPr>
-                <w:i/>
-                <w:iCs/>
-              </w:rPr>
-              <w:t xml:space="preserve">Reached more than </w:t>
-            </w:r>
-            <w:r>
-              <w:rPr>
-                <w:b/>
-                <w:bCs/>
-                <w:i/>
-                <w:iCs/>
-              </w:rPr>
-              <w:t>420,000 learners worldwide</w:t>
-            </w:r>
-            <w:r>
-              <w:rPr>
-                <w:i/>
-                <w:iCs/>
-              </w:rPr>
-              <w:t>.</w:t>
-            </w:r>
-          </w:p>
-          <w:p>
-            <w:pPr>
-              <w:pStyle w:val="Heading3"/>
-              <w:numPr>
-                <w:ilvl w:val="0"/>
-                <w:numId w:val="3"/>
-              </w:numPr>
-              <w:rPr>
-                <w:i/>
-                <w:iCs/>
-              </w:rPr>
-            </w:pPr>
-            <w:r>
-              <w:rPr>
-                <w:i/>
-                <w:iCs/>
-              </w:rPr>
-              <w:t>Delivered instruction on LLM integration, prompt engineering, AI tool selection, and applied enterprise development practices.</w:t>
-            </w:r>
-          </w:p>
-          <w:p>
-            <w:pPr>
-              <w:pStyle w:val="Heading3"/>
-              <w:rPr>
-                <w:b/>
-                <w:bCs/>
-                <w:i/>
-                <w:iCs/>
-                <w:lang w:val="es-CR"/>
-              </w:rPr>
-            </w:pPr>
-            <w:r>
-              <w:rPr>
-                <w:b/>
-                <w:bCs/>
-                <w:i/>
-                <w:iCs/>
-                <w:lang w:val="es-CR"/>
-              </w:rPr>
-              <w:t>Cloudera Global (USA) | Curriculum Developer</w:t>
-            </w:r>
-            <w:r>
-              <w:rPr>
-                <w:b/>
-                <w:bCs/>
-                <w:i/>
-                <w:iCs/>
-                <w:lang w:val="es-CR"/>
-              </w:rPr>
-              <w:t xml:space="preserve"> Con</w:t>
-            </w:r>
-            <w:r>
-              <w:rPr>
-                <w:b/>
-                <w:bCs/>
-                <w:i/>
-                <w:iCs/>
-                <w:lang w:val="es-CR"/>
-              </w:rPr>
-              <w:t>tract (2018-2022)</w:t>
-            </w:r>
-          </w:p>
-          <w:p>
-            <w:pPr>
-              <w:pStyle w:val="Heading3"/>
-              <w:numPr>
-                <w:ilvl w:val="0"/>
-                <w:numId w:val="4"/>
-              </w:numPr>
-              <w:rPr>
-                <w:i/>
-                <w:iCs/>
-              </w:rPr>
-            </w:pPr>
-            <w:r>
-              <w:rPr>
-                <w:i/>
-                <w:iCs/>
-              </w:rPr>
-              <w:t>Developed enterprise video training for Cloudera University.</w:t>
-            </w:r>
-          </w:p>
-          <w:p>
-            <w:pPr>
-              <w:pStyle w:val="Heading3"/>
-              <w:numPr>
-                <w:ilvl w:val="0"/>
-                <w:numId w:val="4"/>
-              </w:numPr>
-              <w:rPr>
-                <w:i/>
-                <w:iCs/>
-              </w:rPr>
-            </w:pPr>
-            <w:r>
-              <w:rPr>
-                <w:i/>
-                <w:iCs/>
-              </w:rPr>
-              <w:t>Produced curriculum for distributed data platforms and Big Data systems used in enterprise environments.</w:t>
-            </w:r>
-          </w:p>
-          <w:p>
-            <w:pPr>
-              <w:pStyle w:val="ListBullet"/>
-            </w:pPr>
-            <w:sdt>
-              <w:sdtPr>
-                <w:id w:val="-148136245"/>
-                <w:placeholder>
-                  <w:docPart w:val="08D2E396E41C428AB6ED1EDDFD67F79F"/>
-                </w:placeholder>
-                <w:temporary/>
-                <w:showingPlcHdr/>
-                <w15:appearance w15:val="hidden"/>
-              </w:sdtPr>
-              <w:sdtContent>
-                <w:r>
-                  <w:t>Evaluated and treated athletes with a wide range of sports injuries, including orthopedic and neurological conditions</w:t>
-                </w:r>
-              </w:sdtContent>
-            </w:sdt>
-          </w:p>
-          <w:p>
-            <w:pPr>
-              <w:pStyle w:val="Heading2"/>
-            </w:pPr>
-            <w:r>
-              <w:lastRenderedPageBreak/>
-              <w:t>CORE EXPERTISE</w:t>
+                <w:color w:val="000000" w:themeColor="text1"/>
+                <w:sz w:val="24"/>
+                <w:szCs w:val="26"/>
+              </w:rPr>
+              <w:t xml:space="preserve">60+ Courses | 420,000+ Learners </w:t>
             </w:r>
           </w:p>
           <w:p>
@@ -694,7 +589,7 @@
               </w:numPr>
             </w:pPr>
             <w:r>
-              <w:t>Enterprise architecture &amp; scalable system design</w:t>
+              <w:t>Authored 60+ professional courses spanning Generative AI, Python, .NET, distributed systems, and enterprise tooling.</w:t>
             </w:r>
           </w:p>
           <w:p>
@@ -706,7 +601,318 @@
               </w:numPr>
             </w:pPr>
             <w:r>
-              <w:t>AI-assisted SaaS platforms &amp; LLM integration</w:t>
+              <w:t xml:space="preserve">Influenced enterprise adoption of emerging technologies by translating complex systems into practical, production-ready </w:t>
+            </w:r>
+            <w:proofErr w:type="gramStart"/>
+            <w:r>
+              <w:t>guidance</w:t>
+            </w:r>
+            <w:proofErr w:type="gramEnd"/>
+            <w:r>
+              <w:t>.</w:t>
+            </w:r>
+          </w:p>
+          <w:p/>
+          <w:p>
+            <w:pPr>
+              <w:rPr>
+                <w:rFonts w:eastAsiaTheme="majorEastAsia" w:cs="Times New Roman (Headings CS)"/>
+                <w:b/>
+                <w:color w:val="000000" w:themeColor="text1"/>
+                <w:sz w:val="24"/>
+                <w:szCs w:val="26"/>
+              </w:rPr>
+            </w:pPr>
+          </w:p>
+          <w:p>
+            <w:pPr>
+              <w:rPr>
+                <w:rFonts w:eastAsiaTheme="majorEastAsia" w:cs="Times New Roman (Headings CS)"/>
+                <w:b/>
+                <w:color w:val="000000" w:themeColor="text1"/>
+                <w:sz w:val="24"/>
+                <w:szCs w:val="26"/>
+              </w:rPr>
+            </w:pPr>
+          </w:p>
+          <w:p>
+            <w:pPr>
+              <w:rPr>
+                <w:rFonts w:eastAsiaTheme="majorEastAsia" w:cs="Times New Roman (Headings CS)"/>
+                <w:b/>
+                <w:color w:val="000000" w:themeColor="text1"/>
+                <w:sz w:val="24"/>
+                <w:szCs w:val="26"/>
+              </w:rPr>
+            </w:pPr>
+            <w:r>
+              <w:rPr>
+                <w:rFonts w:eastAsiaTheme="majorEastAsia" w:cs="Times New Roman (Headings CS)"/>
+                <w:b/>
+                <w:color w:val="000000" w:themeColor="text1"/>
+                <w:sz w:val="24"/>
+                <w:szCs w:val="26"/>
+              </w:rPr>
+              <w:t xml:space="preserve">Cloudera Global (USA) | Curriculum Developer </w:t>
+            </w:r>
+            <w:r>
+              <w:rPr>
+                <w:rFonts w:eastAsiaTheme="majorEastAsia" w:cs="Times New Roman (Headings CS)"/>
+                <w:b/>
+                <w:color w:val="000000" w:themeColor="text1"/>
+                <w:sz w:val="24"/>
+                <w:szCs w:val="26"/>
+              </w:rPr>
+              <w:t>[</w:t>
+            </w:r>
+            <w:r>
+              <w:rPr>
+                <w:rFonts w:eastAsiaTheme="majorEastAsia" w:cs="Times New Roman (Headings CS)"/>
+                <w:b/>
+                <w:color w:val="000000" w:themeColor="text1"/>
+                <w:sz w:val="24"/>
+                <w:szCs w:val="26"/>
+              </w:rPr>
+              <w:t>C</w:t>
+            </w:r>
+            <w:r>
+              <w:rPr>
+                <w:rFonts w:eastAsiaTheme="majorEastAsia" w:cs="Times New Roman (Headings CS)"/>
+                <w:b/>
+                <w:color w:val="000000" w:themeColor="text1"/>
+                <w:sz w:val="24"/>
+                <w:szCs w:val="26"/>
+              </w:rPr>
+              <w:t>onsultant]</w:t>
+            </w:r>
+            <w:r>
+              <w:rPr>
+                <w:rFonts w:eastAsiaTheme="majorEastAsia" w:cs="Times New Roman (Headings CS)"/>
+                <w:b/>
+                <w:color w:val="000000" w:themeColor="text1"/>
+                <w:sz w:val="24"/>
+                <w:szCs w:val="26"/>
+              </w:rPr>
+              <w:t xml:space="preserve"> (2018-2022)</w:t>
+            </w:r>
+          </w:p>
+          <w:p>
+            <w:pPr>
+              <w:rPr>
+                <w:rFonts w:eastAsiaTheme="majorEastAsia" w:cs="Times New Roman (Headings CS)"/>
+                <w:b/>
+                <w:color w:val="000000" w:themeColor="text1"/>
+                <w:sz w:val="24"/>
+                <w:szCs w:val="26"/>
+              </w:rPr>
+            </w:pPr>
+          </w:p>
+          <w:p>
+            <w:r>
+              <w:t>•</w:t>
+            </w:r>
+            <w:r>
+              <w:tab/>
+              <w:t>Developed enterprise video training for Cloudera University.</w:t>
+            </w:r>
+          </w:p>
+          <w:p>
+            <w:r>
+              <w:t>•</w:t>
+            </w:r>
+            <w:r>
+              <w:tab/>
+              <w:t xml:space="preserve">Produced curriculum for distributed data platforms and Big Data systems used in enterprise environments. </w:t>
+            </w:r>
+          </w:p>
+          <w:p/>
+          <w:p/>
+          <w:p>
+            <w:pPr>
+              <w:pStyle w:val="Heading3"/>
+              <w:rPr>
+                <w:b/>
+                <w:color w:val="000000" w:themeColor="text1"/>
+                <w:sz w:val="24"/>
+                <w:szCs w:val="26"/>
+              </w:rPr>
+            </w:pPr>
+            <w:r>
+              <w:rPr>
+                <w:b/>
+                <w:color w:val="000000" w:themeColor="text1"/>
+                <w:sz w:val="24"/>
+                <w:szCs w:val="26"/>
+              </w:rPr>
+              <w:t>Big Data Inc. Corp. | Enterprise Search &amp; Software Architecture</w:t>
+            </w:r>
+            <w:r>
+              <w:rPr>
+                <w:b/>
+                <w:color w:val="000000" w:themeColor="text1"/>
+                <w:sz w:val="24"/>
+                <w:szCs w:val="26"/>
+              </w:rPr>
+              <w:t xml:space="preserve"> (2009 – today)</w:t>
+            </w:r>
+          </w:p>
+          <w:p>
+            <w:pPr>
+              <w:pStyle w:val="Heading3"/>
+            </w:pPr>
+            <w:r>
+              <w:rPr>
+                <w:i/>
+                <w:iCs/>
+              </w:rPr>
+              <w:t xml:space="preserve">Enterprise software development firm </w:t>
+            </w:r>
+            <w:proofErr w:type="gramStart"/>
+            <w:r>
+              <w:rPr>
+                <w:i/>
+                <w:iCs/>
+              </w:rPr>
+              <w:t>specializing</w:t>
+            </w:r>
+            <w:proofErr w:type="gramEnd"/>
+            <w:r>
+              <w:rPr>
+                <w:i/>
+                <w:iCs/>
+              </w:rPr>
+              <w:t xml:space="preserve"> in </w:t>
+            </w:r>
+            <w:r>
+              <w:t>large-scale search and distributed systems.</w:t>
+            </w:r>
+          </w:p>
+          <w:p>
+            <w:pPr>
+              <w:pStyle w:val="Heading3"/>
+            </w:pPr>
+            <w:r>
+              <w:t>Architected and delivered the Search API for EY North America, supporting 80,000+ auditors daily worldwide in 27 languages.</w:t>
+            </w:r>
+          </w:p>
+          <w:p>
+            <w:pPr>
+              <w:pStyle w:val="Heading3"/>
+            </w:pPr>
+            <w:r>
+              <w:t xml:space="preserve">Lead developer for CPA Global Discovery, indexing and </w:t>
+            </w:r>
+            <w:proofErr w:type="gramStart"/>
+            <w:r>
+              <w:t>searching</w:t>
+            </w:r>
+            <w:proofErr w:type="gramEnd"/>
+            <w:r>
+              <w:t xml:space="preserve"> 110+ million patents.</w:t>
+            </w:r>
+          </w:p>
+          <w:p>
+            <w:pPr>
+              <w:pStyle w:val="Heading3"/>
+            </w:pPr>
+            <w:r>
+              <w:t>Designed scalable, multilingual search infrastructure using distributed indexing technologies.</w:t>
+            </w:r>
+          </w:p>
+          <w:p/>
+          <w:p>
+            <w:r>
+              <w:t>Engineered high-availability, performance-optimized indexing systems capable of supporting global enterprise workloads with strict reliability requirements.</w:t>
+            </w:r>
+          </w:p>
+          <w:p/>
+          <w:p>
+            <w:r>
+              <w:rPr>
+                <w:rFonts w:eastAsiaTheme="majorEastAsia" w:cs="Times New Roman (Headings CS)"/>
+                <w:b/>
+                <w:color w:val="000000" w:themeColor="text1"/>
+                <w:sz w:val="24"/>
+                <w:szCs w:val="26"/>
+              </w:rPr>
+              <w:t>EDUCATION</w:t>
+            </w:r>
+          </w:p>
+          <w:p>
+            <w:pPr>
+              <w:pStyle w:val="ListBullet"/>
+              <w:rPr>
+                <w:lang w:val="es-CR"/>
+              </w:rPr>
+            </w:pPr>
+            <w:proofErr w:type="spellStart"/>
+            <w:r>
+              <w:rPr>
+                <w:b/>
+                <w:bCs/>
+                <w:lang w:val="es-CR"/>
+              </w:rPr>
+              <w:t>B.Sc</w:t>
+            </w:r>
+            <w:proofErr w:type="spellEnd"/>
+            <w:r>
+              <w:rPr>
+                <w:b/>
+                <w:bCs/>
+                <w:lang w:val="es-CR"/>
+              </w:rPr>
+              <w:t xml:space="preserve">. in </w:t>
+            </w:r>
+            <w:proofErr w:type="spellStart"/>
+            <w:r>
+              <w:rPr>
+                <w:b/>
+                <w:bCs/>
+                <w:lang w:val="es-CR"/>
+              </w:rPr>
+              <w:t>Computer</w:t>
+            </w:r>
+            <w:proofErr w:type="spellEnd"/>
+            <w:r>
+              <w:rPr>
+                <w:b/>
+                <w:bCs/>
+                <w:lang w:val="es-CR"/>
+              </w:rPr>
+              <w:t xml:space="preserve"> </w:t>
+            </w:r>
+            <w:proofErr w:type="spellStart"/>
+            <w:r>
+              <w:rPr>
+                <w:b/>
+                <w:bCs/>
+                <w:lang w:val="es-CR"/>
+              </w:rPr>
+              <w:t>Science</w:t>
+            </w:r>
+            <w:proofErr w:type="spellEnd"/>
+            <w:r>
+              <w:rPr>
+                <w:lang w:val="es-CR"/>
+              </w:rPr>
+              <w:br/>
+              <w:t>Tecnológico de Costa Rica</w:t>
+            </w:r>
+          </w:p>
+          <w:p>
+            <w:pPr>
+              <w:pStyle w:val="ListBullet"/>
+            </w:pPr>
+            <w:r>
+              <w:rPr>
+                <w:b/>
+                <w:bCs/>
+              </w:rPr>
+              <w:t>Secondary Education</w:t>
+            </w:r>
+            <w:r>
+              <w:br/>
+              <w:t>Saint Francis College</w:t>
             </w:r>
           </w:p>
           <w:p>
@@ -714,11 +920,21 @@
               <w:pStyle w:val="ListBullet"/>
               <w:numPr>
                 <w:ilvl w:val="0"/>
-                <w:numId w:val="7"/>
+                <w:numId w:val="0"/>
               </w:numPr>
-            </w:pPr>
-            <w:r>
-              <w:t>AI agents and automation</w:t>
+              <w:ind w:left="864"/>
+            </w:pPr>
+          </w:p>
+          <w:p>
+            <w:r>
+              <w:rPr>
+                <w:rFonts w:eastAsiaTheme="majorEastAsia" w:cs="Times New Roman (Headings CS)"/>
+                <w:b/>
+                <w:color w:val="000000" w:themeColor="text1"/>
+                <w:sz w:val="24"/>
+                <w:szCs w:val="26"/>
+              </w:rPr>
+              <w:t>AWARDS</w:t>
             </w:r>
           </w:p>
           <w:p>
@@ -726,83 +942,11 @@
               <w:pStyle w:val="ListBullet"/>
               <w:numPr>
                 <w:ilvl w:val="0"/>
-                <w:numId w:val="7"/>
+                <w:numId w:val="9"/>
               </w:numPr>
             </w:pPr>
             <w:r>
-              <w:t>Generative AI workflows &amp; prompt engineering</w:t>
-            </w:r>
-          </w:p>
-          <w:p>
-            <w:pPr>
-              <w:pStyle w:val="ListBullet"/>
-              <w:numPr>
-                <w:ilvl w:val="0"/>
-                <w:numId w:val="7"/>
-              </w:numPr>
-            </w:pPr>
-            <w:r>
-              <w:t>Knowledge automation &amp; learning systems</w:t>
-            </w:r>
-          </w:p>
-          <w:p>
-            <w:pPr>
-              <w:pStyle w:val="ListBullet"/>
-              <w:numPr>
-                <w:ilvl w:val="0"/>
-                <w:numId w:val="7"/>
-              </w:numPr>
-            </w:pPr>
-            <w:r>
-              <w:t>Enterprise search &amp; large-scale indexing</w:t>
-            </w:r>
-          </w:p>
-          <w:p>
-            <w:pPr>
-              <w:pStyle w:val="ListBullet"/>
-              <w:numPr>
-                <w:ilvl w:val="0"/>
-                <w:numId w:val="7"/>
-              </w:numPr>
-            </w:pPr>
-            <w:r>
-              <w:t>Distributed systems (Spark, Solr)</w:t>
-            </w:r>
-          </w:p>
-          <w:p>
-            <w:pPr>
-              <w:pStyle w:val="ListBullet"/>
-              <w:numPr>
-                <w:ilvl w:val="0"/>
-                <w:numId w:val="7"/>
-              </w:numPr>
-            </w:pPr>
-            <w:r>
-              <w:t>Python, .NET</w:t>
-            </w:r>
-          </w:p>
-          <w:p>
-            <w:pPr>
-              <w:pStyle w:val="ListBullet"/>
-              <w:numPr>
-                <w:ilvl w:val="0"/>
-                <w:numId w:val="7"/>
-              </w:numPr>
-            </w:pPr>
-            <w:r>
-              <w:t>Product strategy &amp; founder leadership</w:t>
-            </w:r>
-          </w:p>
-          <w:p>
-            <w:pPr>
-              <w:pStyle w:val="ListBullet"/>
-              <w:numPr>
-                <w:ilvl w:val="0"/>
-                <w:numId w:val="7"/>
-              </w:numPr>
-            </w:pPr>
-            <w:r>
-              <w:t>Executive communication &amp; public speaking</w:t>
+              <w:t>Microsoft MVP (Most Valuable Professional)</w:t>
             </w:r>
           </w:p>
           <w:p>
@@ -816,94 +960,15 @@
             </w:pPr>
           </w:p>
           <w:p>
-            <w:pPr>
-              <w:pStyle w:val="ListBullet"/>
-              <w:rPr>
+            <w:r>
+              <w:rPr>
+                <w:rFonts w:eastAsiaTheme="majorEastAsia" w:cs="Times New Roman (Headings CS)"/>
                 <w:b/>
-                <w:bCs/>
-              </w:rPr>
-            </w:pPr>
-            <w:r>
-              <w:rPr>
-                <w:b/>
-                <w:bCs/>
-              </w:rPr>
-              <w:t>EDUCATION, CERTIFICATIONS &amp; AWARDS</w:t>
-            </w:r>
-          </w:p>
-          <w:p>
-            <w:pPr>
-              <w:pStyle w:val="ListBullet"/>
-              <w:rPr>
-                <w:lang w:val="es-CR"/>
-              </w:rPr>
-            </w:pPr>
-            <w:r>
-              <w:rPr>
-                <w:b/>
-                <w:bCs/>
-                <w:lang w:val="es-CR"/>
-              </w:rPr>
-              <w:t>B.Sc. in Computer Science</w:t>
-            </w:r>
-            <w:r>
-              <w:rPr>
-                <w:lang w:val="es-CR"/>
-              </w:rPr>
-              <w:br/>
-              <w:t>Tecnológico de Costa Rica</w:t>
-            </w:r>
-          </w:p>
-          <w:p>
-            <w:pPr>
-              <w:pStyle w:val="ListBullet"/>
-            </w:pPr>
-            <w:r>
-              <w:rPr>
-                <w:b/>
-                <w:bCs/>
-              </w:rPr>
-              <w:t>Secondary Education</w:t>
-            </w:r>
-            <w:r>
-              <w:br/>
-              <w:t>Saint Francis College</w:t>
-            </w:r>
-          </w:p>
-          <w:p>
-            <w:pPr>
-              <w:pStyle w:val="ListBullet"/>
-            </w:pPr>
-            <w:r>
-              <w:rPr>
-                <w:b/>
-                <w:bCs/>
-              </w:rPr>
-              <w:t>Awards</w:t>
-            </w:r>
-          </w:p>
-          <w:p>
-            <w:pPr>
-              <w:pStyle w:val="ListBullet"/>
-              <w:numPr>
-                <w:ilvl w:val="0"/>
-                <w:numId w:val="9"/>
-              </w:numPr>
-            </w:pPr>
-            <w:r>
-              <w:t>Microsoft MVP (Most Valuable Professional)</w:t>
-            </w:r>
-          </w:p>
-          <w:p>
-            <w:pPr>
-              <w:pStyle w:val="ListBullet"/>
-            </w:pPr>
-            <w:r>
-              <w:rPr>
-                <w:b/>
-                <w:bCs/>
-              </w:rPr>
-              <w:t>Certifications</w:t>
+                <w:color w:val="000000" w:themeColor="text1"/>
+                <w:sz w:val="24"/>
+                <w:szCs w:val="26"/>
+              </w:rPr>
+              <w:t>CERTIFICATIONS</w:t>
             </w:r>
           </w:p>
           <w:p>
@@ -939,7 +1004,29 @@
               </w:numPr>
             </w:pPr>
             <w:r>
-              <w:t>Scrum Alliance (Certified Scrum Master)</w:t>
+              <w:t>Scrum Alliance (Certified Scrum Master</w:t>
+            </w:r>
+            <w:r>
+              <w:t xml:space="preserve"> and scrum professional</w:t>
+            </w:r>
+            <w:r>
+              <w:t>)</w:t>
+            </w:r>
+          </w:p>
+          <w:p/>
+          <w:p>
+            <w:pPr>
+              <w:rPr>
+                <w:b/>
+                <w:bCs/>
+              </w:rPr>
+            </w:pPr>
+            <w:r>
+              <w:rPr>
+                <w:b/>
+                <w:bCs/>
+              </w:rPr>
+              <w:t>TALK TO ME</w:t>
             </w:r>
           </w:p>
           <w:p>
@@ -951,6 +1038,9 @@
               </w:numPr>
               <w:ind w:left="288" w:hanging="288"/>
             </w:pPr>
+            <w:r>
+              <w:t>https://calendly.com/lupoai/xavier</w:t>
+            </w:r>
           </w:p>
         </w:tc>
         <w:tc>
@@ -1127,96 +1217,185 @@
           </w:tcPr>
           <w:p>
             <w:pPr>
-              <w:pStyle w:val="Heading1"/>
-            </w:pPr>
-            <w:r>
-              <w:t>Experience</w:t>
-            </w:r>
-          </w:p>
-          <w:p>
-            <w:pPr>
-              <w:pStyle w:val="Heading3"/>
-              <w:rPr>
-                <w:b/>
-                <w:color w:val="000000" w:themeColor="text1"/>
-                <w:sz w:val="24"/>
-                <w:szCs w:val="26"/>
-              </w:rPr>
-            </w:pPr>
-            <w:r>
-              <w:rPr>
-                <w:b/>
-                <w:color w:val="000000" w:themeColor="text1"/>
-                <w:sz w:val="24"/>
-                <w:szCs w:val="26"/>
-              </w:rPr>
-              <w:t>Lupo.ai | Founder &amp; CEO</w:t>
-            </w:r>
-            <w:r>
-              <w:rPr>
-                <w:b/>
-                <w:color w:val="000000" w:themeColor="text1"/>
-                <w:sz w:val="24"/>
-                <w:szCs w:val="26"/>
-              </w:rPr>
-              <w:t xml:space="preserve"> (2023 – today)</w:t>
-            </w:r>
-          </w:p>
-          <w:p>
-            <w:pPr>
-              <w:pStyle w:val="Heading3"/>
-            </w:pPr>
-            <w:r>
-              <w:t>AI-Assisted Knowledge Execution Platform</w:t>
-            </w:r>
-          </w:p>
-          <w:p>
-            <w:pPr>
-              <w:pStyle w:val="Heading3"/>
-            </w:pPr>
-            <w:r>
-              <w:t>Founded Lupo.ai with the mission of transforming how enterprises create, standardize, and deliver training by democratizing knowledge transfer through AI-driven video and collaborative content systems.</w:t>
-            </w:r>
-          </w:p>
-          <w:p>
-            <w:pPr>
-              <w:pStyle w:val="Heading3"/>
-            </w:pPr>
-            <w:r>
-              <w:t>Built a platform that converts documents, presentations, and structured content into professional video courses in hours instead of days.</w:t>
-            </w:r>
-          </w:p>
-          <w:p/>
-          <w:p>
-            <w:r>
-              <w:t>Designed an integrated LMS that delivers courses, tracks usage, measures engagement, and centralizes learning data.</w:t>
-            </w:r>
-          </w:p>
-          <w:p/>
-          <w:p>
-            <w:r>
-              <w:t>Implemented AI agents to optimize content sequencing, reinforce retention, and continuously improve learning outcomes.</w:t>
-            </w:r>
-          </w:p>
-          <w:p/>
-          <w:p>
-            <w:r>
-              <w:t>Defined product architecture, AI workflows, enterprise positioning, and go-to-market strategy.</w:t>
-            </w:r>
-          </w:p>
-          <w:p>
-            <w:pPr>
               <w:pStyle w:val="Heading2"/>
+            </w:pPr>
+            <w:r>
+              <w:t>CORE EXPERTISE</w:t>
+            </w:r>
+            <w:r>
+              <w:t xml:space="preserve"> AND IMPACT</w:t>
+            </w:r>
+          </w:p>
+          <w:p>
+            <w:pPr>
+              <w:pStyle w:val="ListBullet"/>
+              <w:numPr>
+                <w:ilvl w:val="0"/>
+                <w:numId w:val="7"/>
+              </w:numPr>
+            </w:pPr>
+            <w:r>
+              <w:t>Enterprise architecture &amp; scalable system design</w:t>
+            </w:r>
+          </w:p>
+          <w:p>
+            <w:pPr>
+              <w:pStyle w:val="ListBullet"/>
+              <w:numPr>
+                <w:ilvl w:val="0"/>
+                <w:numId w:val="7"/>
+              </w:numPr>
+            </w:pPr>
+            <w:r>
+              <w:t xml:space="preserve">Learning &amp; development (education) innovator </w:t>
+            </w:r>
+            <w:proofErr w:type="gramStart"/>
+            <w:r>
+              <w:t>through the use of</w:t>
+            </w:r>
+            <w:proofErr w:type="gramEnd"/>
+            <w:r>
+              <w:t xml:space="preserve"> AI</w:t>
+            </w:r>
+          </w:p>
+          <w:p>
+            <w:pPr>
+              <w:pStyle w:val="ListBullet"/>
+              <w:numPr>
+                <w:ilvl w:val="0"/>
+                <w:numId w:val="7"/>
+              </w:numPr>
+            </w:pPr>
+            <w:r>
+              <w:t>Built AI SaaS platform reducing enterprise training cycles from days to hours</w:t>
+            </w:r>
+          </w:p>
+          <w:p>
+            <w:pPr>
+              <w:pStyle w:val="ListBullet"/>
+              <w:numPr>
+                <w:ilvl w:val="0"/>
+                <w:numId w:val="7"/>
+              </w:numPr>
+            </w:pPr>
+            <w:r>
+              <w:t>AI agents and automation</w:t>
+            </w:r>
+          </w:p>
+          <w:p>
+            <w:pPr>
+              <w:pStyle w:val="ListBullet"/>
+              <w:numPr>
+                <w:ilvl w:val="0"/>
+                <w:numId w:val="7"/>
+              </w:numPr>
+            </w:pPr>
+            <w:r>
+              <w:t>Generative AI workflows &amp; prompt engineering</w:t>
+            </w:r>
+          </w:p>
+          <w:p>
+            <w:pPr>
+              <w:pStyle w:val="ListBullet"/>
+              <w:numPr>
+                <w:ilvl w:val="0"/>
+                <w:numId w:val="7"/>
+              </w:numPr>
+            </w:pPr>
+            <w:r>
+              <w:t>Knowledge automation &amp; learning systems</w:t>
+            </w:r>
+          </w:p>
+          <w:p>
+            <w:pPr>
+              <w:pStyle w:val="ListBullet"/>
+              <w:numPr>
+                <w:ilvl w:val="0"/>
+                <w:numId w:val="7"/>
+              </w:numPr>
+            </w:pPr>
+            <w:r>
+              <w:t xml:space="preserve">Architected search system supporting 80,000+ daily users in 27 </w:t>
+            </w:r>
+            <w:proofErr w:type="spellStart"/>
+            <w:proofErr w:type="gramStart"/>
+            <w:r>
+              <w:t>languages</w:t>
+            </w:r>
+            <w:r>
+              <w:t>Distributed</w:t>
+            </w:r>
+            <w:proofErr w:type="spellEnd"/>
+            <w:proofErr w:type="gramEnd"/>
+            <w:r>
+              <w:t xml:space="preserve"> systems (Spark, </w:t>
+            </w:r>
+            <w:proofErr w:type="spellStart"/>
+            <w:r>
+              <w:t>Solr</w:t>
+            </w:r>
+            <w:proofErr w:type="spellEnd"/>
+            <w:r>
+              <w:t>)</w:t>
+            </w:r>
+          </w:p>
+          <w:p>
+            <w:pPr>
+              <w:pStyle w:val="ListBullet"/>
+              <w:numPr>
+                <w:ilvl w:val="0"/>
+                <w:numId w:val="7"/>
+              </w:numPr>
+            </w:pPr>
+            <w:r>
+              <w:t>Python, .NET</w:t>
+            </w:r>
+          </w:p>
+          <w:p>
+            <w:pPr>
+              <w:pStyle w:val="ListBullet"/>
+              <w:numPr>
+                <w:ilvl w:val="0"/>
+                <w:numId w:val="7"/>
+              </w:numPr>
+            </w:pPr>
+            <w:r>
+              <w:t>Product strategy &amp; founder leadership</w:t>
+            </w:r>
+          </w:p>
+          <w:p>
+            <w:pPr>
+              <w:pStyle w:val="ListBullet"/>
+              <w:numPr>
+                <w:ilvl w:val="0"/>
+                <w:numId w:val="7"/>
+              </w:numPr>
+            </w:pPr>
+            <w:r>
+              <w:t>Executive communication &amp; public speaking</w:t>
+            </w:r>
+          </w:p>
+          <w:p>
+            <w:pPr>
+              <w:pStyle w:val="Heading2"/>
               <w:rPr>
                 <w:bCs/>
               </w:rPr>
             </w:pPr>
+            <w:proofErr w:type="spellStart"/>
             <w:r>
               <w:rPr>
                 <w:bCs/>
               </w:rPr>
               <w:lastRenderedPageBreak/>
-              <w:t xml:space="preserve">ArtinSoft | Enterprise Modernization </w:t>
+              <w:t>ArtinSoft</w:t>
+            </w:r>
+            <w:proofErr w:type="spellEnd"/>
+            <w:r>
+              <w:rPr>
+                <w:bCs/>
+              </w:rPr>
+              <w:t xml:space="preserve"> | Enterprise Modernization </w:t>
             </w:r>
             <w:r>
               <w:rPr>
@@ -1424,16 +1603,42 @@
                 <w:sz w:val="20"/>
                 <w:szCs w:val="24"/>
               </w:rPr>
-              <w:t>This role combined enterprise architecture, developer enablement, and executive-level communication at global scale.</w:t>
+              <w:t xml:space="preserve">This role combined enterprise architecture, developer enablement, and executive-level </w:t>
+            </w:r>
+            <w:proofErr w:type="gramStart"/>
+            <w:r>
+              <w:rPr>
+                <w:b w:val="0"/>
+                <w:i/>
+                <w:iCs/>
+                <w:color w:val="0D0D0D" w:themeColor="text1" w:themeTint="F2"/>
+                <w:sz w:val="20"/>
+                <w:szCs w:val="24"/>
+              </w:rPr>
+              <w:t>communication at</w:t>
+            </w:r>
+            <w:proofErr w:type="gramEnd"/>
+            <w:r>
+              <w:rPr>
+                <w:b w:val="0"/>
+                <w:i/>
+                <w:iCs/>
+                <w:color w:val="0D0D0D" w:themeColor="text1" w:themeTint="F2"/>
+                <w:sz w:val="20"/>
+                <w:szCs w:val="24"/>
+              </w:rPr>
+              <w:t xml:space="preserve"> global scale.</w:t>
             </w:r>
           </w:p>
           <w:p>
             <w:pPr>
               <w:pStyle w:val="Heading2"/>
             </w:pPr>
+            <w:proofErr w:type="spellStart"/>
             <w:r>
               <w:t>aXelerate</w:t>
             </w:r>
+            <w:proofErr w:type="spellEnd"/>
             <w:r>
               <w:t xml:space="preserve"> | Founder and Country Manager</w:t>
             </w:r>
@@ -1459,7 +1664,23 @@
                 <w:i/>
                 <w:iCs/>
               </w:rPr>
-              <w:t xml:space="preserve">General Manager of aXelerate, </w:t>
+              <w:t xml:space="preserve">General Manager of </w:t>
+            </w:r>
+            <w:proofErr w:type="spellStart"/>
+            <w:r>
+              <w:rPr>
+                <w:i/>
+                <w:iCs/>
+              </w:rPr>
+              <w:t>aXelerate</w:t>
+            </w:r>
+            <w:proofErr w:type="spellEnd"/>
+            <w:r>
+              <w:rPr>
+                <w:i/>
+                <w:iCs/>
+              </w:rPr>
+              <w:t xml:space="preserve">, </w:t>
             </w:r>
             <w:r>
               <w:rPr>
@@ -1766,7 +1987,29 @@
                 <w:color w:val="0D0D0D" w:themeColor="text1" w:themeTint="F2"/>
                 <w:szCs w:val="24"/>
               </w:rPr>
-              <w:t>Event Chair, LACademy 2026 — leading planning and execution of a regional leadership event serving EO members across Latin America.</w:t>
+              <w:t xml:space="preserve">Event Chair, </w:t>
+            </w:r>
+            <w:proofErr w:type="spellStart"/>
+            <w:r>
+              <w:rPr>
+                <w:rFonts w:eastAsiaTheme="majorEastAsia" w:cs="Times New Roman (Headings CS)"/>
+                <w:i/>
+                <w:iCs/>
+                <w:color w:val="0D0D0D" w:themeColor="text1" w:themeTint="F2"/>
+                <w:szCs w:val="24"/>
+              </w:rPr>
+              <w:t>LACademy</w:t>
+            </w:r>
+            <w:proofErr w:type="spellEnd"/>
+            <w:r>
+              <w:rPr>
+                <w:rFonts w:eastAsiaTheme="majorEastAsia" w:cs="Times New Roman (Headings CS)"/>
+                <w:i/>
+                <w:iCs/>
+                <w:color w:val="0D0D0D" w:themeColor="text1" w:themeTint="F2"/>
+                <w:szCs w:val="24"/>
+              </w:rPr>
+              <w:t xml:space="preserve"> 2026 — leading planning and execution of a regional leadership event serving EO members across Latin America.</w:t>
             </w:r>
           </w:p>
           <w:p>
@@ -1885,6 +2128,26 @@
 <file path=word/numbering.xml><?xml version="1.0" encoding="utf-8"?>
 <w:numbering xmlns:wpc="http://schemas.microsoft.com/office/word/2010/wordprocessingCanvas" xmlns:cx="http://schemas.microsoft.com/office/drawing/2014/chartex" xmlns:cx1="http://schemas.microsoft.com/office/drawing/2015/9/8/chartex" xmlns:cx2="http://schemas.microsoft.com/office/drawing/2015/10/21/chartex" xmlns:cx3="http://schemas.microsoft.com/office/drawing/2016/5/9/chartex" xmlns:cx4="http://schemas.microsoft.com/office/drawing/2016/5/10/chartex" xmlns:cx5="http://schemas.microsoft.com/office/drawing/2016/5/11/chartex" xmlns:cx6="http://schemas.microsoft.com/office/drawing/2016/5/12/chartex" xmlns:cx7="http://schemas.microsoft.com/office/drawing/2016/5/13/chartex" xmlns:cx8="http://schemas.microsoft.com/office/drawing/2016/5/14/chartex" xmlns:mc="http://schemas.openxmlformats.org/markup-compatibility/2006" xmlns:aink="http://schemas.microsoft.com/office/drawing/2016/ink" xmlns:am3d="http://schemas.microsoft.com/office/drawing/2017/model3d" xmlns:o="urn:schemas-microsoft-com:office:office" xmlns:oel="http://schemas.microsoft.com/office/2019/extlst" xmlns:r="http://schemas.openxmlformats.org/officeDocument/2006/relationships" xmlns:m="http://schemas.openxmlformats.org/officeDocument/2006/math" xmlns:v="urn:schemas-microsoft-com:vml" xmlns:wp14="http://schemas.microsoft.com/office/word/2010/wordprocessingDrawing" xmlns:wp="http://schemas.openxmlformats.org/drawingml/2006/wordprocessingDrawing" xmlns:w10="urn:schemas-microsoft-com:office:word" xmlns:w="http://schemas.openxmlformats.org/wordprocessingml/2006/main" xmlns:w14="http://schemas.microsoft.com/office/word/2010/wordml" xmlns:w15="http://schemas.microsoft.com/office/word/2012/wordml" xmlns:w16cex="http://schemas.microsoft.com/office/word/2018/wordml/cex" xmlns:w16cid="http://schemas.microsoft.com/office/word/2016/wordml/cid" xmlns:w16="http://schemas.microsoft.com/office/word/2018/wordml" xmlns:w16du="http://schemas.microsoft.com/office/word/2023/wordml/word16du" xmlns:w16sdtdh="http://schemas.microsoft.com/office/word/2020/wordml/sdtdatahash" xmlns:w16sdtfl="http://schemas.microsoft.com/office/word/2024/wordml/sdtformatlock" xmlns:w16se="http://schemas.microsoft.com/office/word/2015/wordml/symex" xmlns:wpg="http://schemas.microsoft.com/office/word/2010/wordprocessingGroup" xmlns:wpi="http://schemas.microsoft.com/office/word/2010/wordprocessingInk" xmlns:wne="http://schemas.microsoft.com/office/word/2006/wordml" xmlns:wps="http://schemas.microsoft.com/office/word/2010/wordprocessingShape" mc:Ignorable="w14 w15 w16se w16cid w16 w16cex w16sdtdh w16sdtfl w16du wp14">
   <w:abstractNum w:abstractNumId="0" w15:restartNumberingAfterBreak="0">
+    <w:nsid w:val="FFFFFF89"/>
+    <w:multiLevelType w:val="singleLevel"/>
+    <w:tmpl w:val="5320584A"/>
+    <w:lvl w:ilvl="0">
+      <w:start w:val="1"/>
+      <w:numFmt w:val="bullet"/>
+      <w:lvlText w:val=""/>
+      <w:lvlJc w:val="left"/>
+      <w:pPr>
+        <w:tabs>
+          <w:tab w:val="num" w:pos="360"/>
+        </w:tabs>
+        <w:ind w:left="360" w:hanging="360"/>
+      </w:pPr>
+      <w:rPr>
+        <w:rFonts w:ascii="Symbol" w:hAnsi="Symbol" w:hint="default"/>
+      </w:rPr>
+    </w:lvl>
+  </w:abstractNum>
+  <w:abstractNum w:abstractNumId="1" w15:restartNumberingAfterBreak="0">
     <w:nsid w:val="09CE5E56"/>
     <w:multiLevelType w:val="multilevel"/>
     <w:tmpl w:val="9A985B14"/>
@@ -2033,7 +2296,7 @@
       </w:rPr>
     </w:lvl>
   </w:abstractNum>
-  <w:abstractNum w:abstractNumId="1" w15:restartNumberingAfterBreak="0">
+  <w:abstractNum w:abstractNumId="2" w15:restartNumberingAfterBreak="0">
     <w:nsid w:val="0A551D8A"/>
     <w:multiLevelType w:val="multilevel"/>
     <w:tmpl w:val="9D984FD2"/>
@@ -2148,7 +2411,7 @@
       </w:rPr>
     </w:lvl>
   </w:abstractNum>
-  <w:abstractNum w:abstractNumId="2" w15:restartNumberingAfterBreak="0">
+  <w:abstractNum w:abstractNumId="3" w15:restartNumberingAfterBreak="0">
     <w:nsid w:val="0CF40C6B"/>
     <w:multiLevelType w:val="hybridMultilevel"/>
     <w:tmpl w:val="2FF8A8F6"/>
@@ -2261,7 +2524,7 @@
       </w:rPr>
     </w:lvl>
   </w:abstractNum>
-  <w:abstractNum w:abstractNumId="3" w15:restartNumberingAfterBreak="0">
+  <w:abstractNum w:abstractNumId="4" w15:restartNumberingAfterBreak="0">
     <w:nsid w:val="22070C90"/>
     <w:multiLevelType w:val="multilevel"/>
     <w:tmpl w:val="29562C52"/>
@@ -2410,7 +2673,7 @@
       </w:rPr>
     </w:lvl>
   </w:abstractNum>
-  <w:abstractNum w:abstractNumId="4" w15:restartNumberingAfterBreak="0">
+  <w:abstractNum w:abstractNumId="5" w15:restartNumberingAfterBreak="0">
     <w:nsid w:val="226252FE"/>
     <w:multiLevelType w:val="multilevel"/>
     <w:tmpl w:val="48206560"/>
@@ -2559,7 +2822,7 @@
       </w:rPr>
     </w:lvl>
   </w:abstractNum>
-  <w:abstractNum w:abstractNumId="5" w15:restartNumberingAfterBreak="0">
+  <w:abstractNum w:abstractNumId="6" w15:restartNumberingAfterBreak="0">
     <w:nsid w:val="3A00401C"/>
     <w:multiLevelType w:val="multilevel"/>
     <w:tmpl w:val="4F4A632A"/>
@@ -2708,13 +2971,13 @@
       </w:rPr>
     </w:lvl>
   </w:abstractNum>
-  <w:abstractNum w:abstractNumId="6" w15:restartNumberingAfterBreak="0">
+  <w:abstractNum w:abstractNumId="7" w15:restartNumberingAfterBreak="0">
     <w:nsid w:val="43CF2105"/>
     <w:multiLevelType w:val="multilevel"/>
     <w:tmpl w:val="9D984FD2"/>
     <w:numStyleLink w:val="BullettedList"/>
   </w:abstractNum>
-  <w:abstractNum w:abstractNumId="7" w15:restartNumberingAfterBreak="0">
+  <w:abstractNum w:abstractNumId="8" w15:restartNumberingAfterBreak="0">
     <w:nsid w:val="471E1022"/>
     <w:multiLevelType w:val="multilevel"/>
     <w:tmpl w:val="26E23980"/>
@@ -2863,7 +3126,7 @@
       </w:rPr>
     </w:lvl>
   </w:abstractNum>
-  <w:abstractNum w:abstractNumId="8" w15:restartNumberingAfterBreak="0">
+  <w:abstractNum w:abstractNumId="9" w15:restartNumberingAfterBreak="0">
     <w:nsid w:val="4CCE44F5"/>
     <w:multiLevelType w:val="multilevel"/>
     <w:tmpl w:val="79BA4662"/>
@@ -3012,7 +3275,7 @@
       </w:rPr>
     </w:lvl>
   </w:abstractNum>
-  <w:abstractNum w:abstractNumId="9" w15:restartNumberingAfterBreak="0">
+  <w:abstractNum w:abstractNumId="10" w15:restartNumberingAfterBreak="0">
     <w:nsid w:val="562871CA"/>
     <w:multiLevelType w:val="multilevel"/>
     <w:tmpl w:val="3552D41A"/>
@@ -3162,34 +3425,43 @@
     </w:lvl>
   </w:abstractNum>
   <w:num w:numId="1" w16cid:durableId="1685477567">
+    <w:abstractNumId w:val="2"/>
+  </w:num>
+  <w:num w:numId="2" w16cid:durableId="1648971292">
+    <w:abstractNumId w:val="7"/>
+  </w:num>
+  <w:num w:numId="3" w16cid:durableId="1336152169">
+    <w:abstractNumId w:val="5"/>
+  </w:num>
+  <w:num w:numId="4" w16cid:durableId="1894077704">
+    <w:abstractNumId w:val="6"/>
+  </w:num>
+  <w:num w:numId="5" w16cid:durableId="1323778482">
     <w:abstractNumId w:val="1"/>
   </w:num>
-  <w:num w:numId="2" w16cid:durableId="1648971292">
-    <w:abstractNumId w:val="6"/>
+  <w:num w:numId="6" w16cid:durableId="358287813">
+    <w:abstractNumId w:val="3"/>
   </w:num>
-  <w:num w:numId="3" w16cid:durableId="1336152169">
+  <w:num w:numId="7" w16cid:durableId="1607273109">
     <w:abstractNumId w:val="4"/>
   </w:num>
-  <w:num w:numId="4" w16cid:durableId="1894077704">
-    <w:abstractNumId w:val="5"/>
+  <w:num w:numId="8" w16cid:durableId="1235819198">
+    <w:abstractNumId w:val="9"/>
   </w:num>
-  <w:num w:numId="5" w16cid:durableId="1323778482">
+  <w:num w:numId="9" w16cid:durableId="834028410">
+    <w:abstractNumId w:val="8"/>
+  </w:num>
+  <w:num w:numId="10" w16cid:durableId="977144313">
+    <w:abstractNumId w:val="10"/>
+  </w:num>
+  <w:num w:numId="11" w16cid:durableId="1652173001">
+    <w:abstractNumId w:val="7"/>
+  </w:num>
+  <w:num w:numId="12" w16cid:durableId="77602264">
     <w:abstractNumId w:val="0"/>
   </w:num>
-  <w:num w:numId="6" w16cid:durableId="358287813">
-    <w:abstractNumId w:val="2"/>
-  </w:num>
-  <w:num w:numId="7" w16cid:durableId="1607273109">
-    <w:abstractNumId w:val="3"/>
-  </w:num>
-  <w:num w:numId="8" w16cid:durableId="1235819198">
-    <w:abstractNumId w:val="8"/>
-  </w:num>
-  <w:num w:numId="9" w16cid:durableId="834028410">
+  <w:num w:numId="13" w16cid:durableId="2137866891">
     <w:abstractNumId w:val="7"/>
-  </w:num>
-  <w:num w:numId="10" w16cid:durableId="977144313">
-    <w:abstractNumId w:val="9"/>
   </w:num>
   <w:numIdMacAtCleanup w:val="2"/>
 </w:numbering>
@@ -4002,7 +4274,6 @@
         <w:numId w:val="2"/>
       </w:numPr>
       <w:spacing w:before="200"/>
-      <w:ind w:left="288" w:hanging="288"/>
     </w:pPr>
   </w:style>
   <w:style w:type="numbering" w:customStyle="1" w:styleId="BullettedList">
@@ -4157,32 +4428,6 @@
         </w:p>
       </w:docPartBody>
     </w:docPart>
-    <w:docPart>
-      <w:docPartPr>
-        <w:name w:val="08D2E396E41C428AB6ED1EDDFD67F79F"/>
-        <w:category>
-          <w:name w:val="General"/>
-          <w:gallery w:val="placeholder"/>
-        </w:category>
-        <w:types>
-          <w:type w:val="bbPlcHdr"/>
-        </w:types>
-        <w:behaviors>
-          <w:behavior w:val="content"/>
-        </w:behaviors>
-        <w:guid w:val="{33271D23-CE6C-42A5-8372-493E3A444208}"/>
-      </w:docPartPr>
-      <w:docPartBody>
-        <w:p>
-          <w:pPr>
-            <w:pStyle w:val="08D2E396E41C428AB6ED1EDDFD67F79F"/>
-          </w:pPr>
-          <w:r>
-            <w:t>Evaluated and treated athletes with a wide range of sports injuries, including orthopedic and neurological conditions</w:t>
-          </w:r>
-        </w:p>
-      </w:docPartBody>
-    </w:docPart>
   </w:docParts>
 </w:glossaryDocument>
 </file>
@@ -4279,9 +4524,15 @@
   <w:rsids>
     <w:rsidRoot w:val="006D1CCB"/>
     <w:rsid w:val="00252B4A"/>
+    <w:rsid w:val="00475469"/>
+    <w:rsid w:val="0050008C"/>
+    <w:rsid w:val="005042BF"/>
+    <w:rsid w:val="005369B7"/>
     <w:rsid w:val="006D1CCB"/>
+    <w:rsid w:val="007E559F"/>
     <w:rsid w:val="009F756E"/>
     <w:rsid w:val="00AB3C88"/>
+    <w:rsid w:val="00C77841"/>
     <w:rsid w:val="00DF2D1E"/>
   </w:rsids>
   <m:mathPr>
@@ -4745,9 +4996,6 @@
       <w:iCs/>
     </w:rPr>
   </w:style>
-  <w:style w:type="paragraph" w:customStyle="1" w:styleId="08D2E396E41C428AB6ED1EDDFD67F79F">
-    <w:name w:val="08D2E396E41C428AB6ED1EDDFD67F79F"/>
-  </w:style>
 </w:styles>
 </file>
 
@@ -4969,26 +5217,6 @@
 </file>
 
 <file path=customXml/item2.xml><?xml version="1.0" encoding="utf-8"?>
-<p:properties xmlns:p="http://schemas.microsoft.com/office/2006/metadata/properties" xmlns:xsi="http://www.w3.org/2001/XMLSchema-instance" xmlns:pc="http://schemas.microsoft.com/office/infopath/2007/PartnerControls">
-  <documentManagement>
-    <Background xmlns="71af3243-3dd4-4a8d-8c0d-dd76da1f02a5">false</Background>
-    <Status xmlns="71af3243-3dd4-4a8d-8c0d-dd76da1f02a5">Not started</Status>
-    <_ip_UnifiedCompliancePolicyUIAction xmlns="http://schemas.microsoft.com/sharepoint/v3" xsi:nil="true"/>
-    <Image xmlns="71af3243-3dd4-4a8d-8c0d-dd76da1f02a5">
-      <Url xsi:nil="true"/>
-      <Description xsi:nil="true"/>
-    </Image>
-    <_ip_UnifiedCompliancePolicyProperties xmlns="http://schemas.microsoft.com/sharepoint/v3" xsi:nil="true"/>
-    <ImageTagsTaxHTField xmlns="71af3243-3dd4-4a8d-8c0d-dd76da1f02a5">
-      <Terms xmlns="http://schemas.microsoft.com/office/infopath/2007/PartnerControls"/>
-    </ImageTagsTaxHTField>
-    <TaxCatchAll xmlns="230e9df3-be65-4c73-a93b-d1236ebd677e" xsi:nil="true"/>
-    <MediaServiceKeyPoints xmlns="71af3243-3dd4-4a8d-8c0d-dd76da1f02a5" xsi:nil="true"/>
-  </documentManagement>
-</p:properties>
-</file>
-
-<file path=customXml/item3.xml><?xml version="1.0" encoding="utf-8"?>
 <ct:contentTypeSchema xmlns:ct="http://schemas.microsoft.com/office/2006/metadata/contentType" xmlns:ma="http://schemas.microsoft.com/office/2006/metadata/properties/metaAttributes" ct:_="" ma:_="" ma:contentTypeName="Document" ma:contentTypeID="0x01010079F111ED35F8CC479449609E8A0923A6" ma:contentTypeVersion="26" ma:contentTypeDescription="Create a new document." ma:contentTypeScope="" ma:versionID="ac37c1753acd5e330d2062ccec26ea66">
   <xsd:schema xmlns:xsd="http://www.w3.org/2001/XMLSchema" xmlns:xs="http://www.w3.org/2001/XMLSchema" xmlns:p="http://schemas.microsoft.com/office/2006/metadata/properties" xmlns:ns1="http://schemas.microsoft.com/sharepoint/v3" xmlns:ns2="71af3243-3dd4-4a8d-8c0d-dd76da1f02a5" xmlns:ns3="16c05727-aa75-4e4a-9b5f-8a80a1165891" xmlns:ns4="230e9df3-be65-4c73-a93b-d1236ebd677e" targetNamespace="http://schemas.microsoft.com/office/2006/metadata/properties" ma:root="true" ma:fieldsID="3b340c7101c92c5120abd06486f94548" ns1:_="" ns2:_="" ns3:_="" ns4:_="">
     <xsd:import namespace="http://schemas.microsoft.com/sharepoint/v3"/>
@@ -5288,6 +5516,26 @@
 </ct:contentTypeSchema>
 </file>
 
+<file path=customXml/item3.xml><?xml version="1.0" encoding="utf-8"?>
+<p:properties xmlns:p="http://schemas.microsoft.com/office/2006/metadata/properties" xmlns:xsi="http://www.w3.org/2001/XMLSchema-instance" xmlns:pc="http://schemas.microsoft.com/office/infopath/2007/PartnerControls">
+  <documentManagement>
+    <Background xmlns="71af3243-3dd4-4a8d-8c0d-dd76da1f02a5">false</Background>
+    <Status xmlns="71af3243-3dd4-4a8d-8c0d-dd76da1f02a5">Not started</Status>
+    <_ip_UnifiedCompliancePolicyUIAction xmlns="http://schemas.microsoft.com/sharepoint/v3" xsi:nil="true"/>
+    <Image xmlns="71af3243-3dd4-4a8d-8c0d-dd76da1f02a5">
+      <Url xsi:nil="true"/>
+      <Description xsi:nil="true"/>
+    </Image>
+    <_ip_UnifiedCompliancePolicyProperties xmlns="http://schemas.microsoft.com/sharepoint/v3" xsi:nil="true"/>
+    <ImageTagsTaxHTField xmlns="71af3243-3dd4-4a8d-8c0d-dd76da1f02a5">
+      <Terms xmlns="http://schemas.microsoft.com/office/infopath/2007/PartnerControls"/>
+    </ImageTagsTaxHTField>
+    <TaxCatchAll xmlns="230e9df3-be65-4c73-a93b-d1236ebd677e" xsi:nil="true"/>
+    <MediaServiceKeyPoints xmlns="71af3243-3dd4-4a8d-8c0d-dd76da1f02a5" xsi:nil="true"/>
+  </documentManagement>
+</p:properties>
+</file>
+
 <file path=customXml/itemProps1.xml><?xml version="1.0" encoding="utf-8"?>
 <ds:datastoreItem xmlns:ds="http://schemas.openxmlformats.org/officeDocument/2006/customXml" ds:itemID="{9B3F56E6-A45B-41B0-8473-C00D304BDCA0}">
   <ds:schemaRefs>
@@ -5297,18 +5545,6 @@
 </file>
 
 <file path=customXml/itemProps2.xml><?xml version="1.0" encoding="utf-8"?>
-<ds:datastoreItem xmlns:ds="http://schemas.openxmlformats.org/officeDocument/2006/customXml" ds:itemID="{C889883C-A2E9-48C2-90E3-E9A69EE81800}">
-  <ds:schemaRefs>
-    <ds:schemaRef ds:uri="http://schemas.microsoft.com/office/2006/metadata/properties"/>
-    <ds:schemaRef ds:uri="http://schemas.microsoft.com/office/infopath/2007/PartnerControls"/>
-    <ds:schemaRef ds:uri="71af3243-3dd4-4a8d-8c0d-dd76da1f02a5"/>
-    <ds:schemaRef ds:uri="http://schemas.microsoft.com/sharepoint/v3"/>
-    <ds:schemaRef ds:uri="230e9df3-be65-4c73-a93b-d1236ebd677e"/>
-  </ds:schemaRefs>
-</ds:datastoreItem>
-</file>
-
-<file path=customXml/itemProps3.xml><?xml version="1.0" encoding="utf-8"?>
 <ds:datastoreItem xmlns:ds="http://schemas.openxmlformats.org/officeDocument/2006/customXml" ds:itemID="{CFE7C2C5-AEA1-49A9-B52C-C5ECDBC3456D}">
   <ds:schemaRefs>
     <ds:schemaRef ds:uri="http://schemas.microsoft.com/office/2006/metadata/contentType"/>
@@ -5329,6 +5565,18 @@
 </ds:datastoreItem>
 </file>
 
+<file path=customXml/itemProps3.xml><?xml version="1.0" encoding="utf-8"?>
+<ds:datastoreItem xmlns:ds="http://schemas.openxmlformats.org/officeDocument/2006/customXml" ds:itemID="{C889883C-A2E9-48C2-90E3-E9A69EE81800}">
+  <ds:schemaRefs>
+    <ds:schemaRef ds:uri="http://schemas.microsoft.com/office/2006/metadata/properties"/>
+    <ds:schemaRef ds:uri="http://schemas.microsoft.com/office/infopath/2007/PartnerControls"/>
+    <ds:schemaRef ds:uri="71af3243-3dd4-4a8d-8c0d-dd76da1f02a5"/>
+    <ds:schemaRef ds:uri="http://schemas.microsoft.com/sharepoint/v3"/>
+    <ds:schemaRef ds:uri="230e9df3-be65-4c73-a93b-d1236ebd677e"/>
+  </ds:schemaRefs>
+</ds:datastoreItem>
+</file>
+
 <file path=docMetadata/LabelInfo.xml><?xml version="1.0" encoding="utf-8"?>
 <clbl:labelList xmlns:clbl="http://schemas.microsoft.com/office/2020/mipLabelMetadata"/>
 </file>
</xml_diff>